<commit_message>
breadthfirst priority queu met 2 heuristieken toegevoegd aan gezamenlijk
</commit_message>
<xml_diff>
--- a/Gezamenlijk/Logboek.docx
+++ b/Gezamenlijk/Logboek.docx
@@ -21,17 +21,53 @@
           <w:lang w:val="nl-NL"/>
         </w:rPr>
       </w:pPr>
-      <w:r>
-        <w:rPr>
-          <w:lang w:val="nl-NL"/>
-        </w:rPr>
-        <w:t xml:space="preserve">Depthfirst met heuristiek die 1 geeft aan auto naar rechts en anders 0, die runt een paar minute en checkt 370.000 states. </w:t>
-      </w:r>
-      <w:r>
-        <w:rPr>
-          <w:lang w:val="nl-NL"/>
-        </w:rPr>
-        <w:t xml:space="preserve">Dan zegt ie alles te hebben gechecked en kapt ie ermee. </w:t>
+      <w:proofErr w:type="spellStart"/>
+      <w:r>
+        <w:rPr>
+          <w:lang w:val="nl-NL"/>
+        </w:rPr>
+        <w:t>Depthfirst</w:t>
+      </w:r>
+      <w:proofErr w:type="spellEnd"/>
+      <w:r>
+        <w:rPr>
+          <w:lang w:val="nl-NL"/>
+        </w:rPr>
+        <w:t xml:space="preserve"> met heuristiek die 1 geeft aan auto naar rechts en anders 0, die runt een paar minute en checkt 370.000 </w:t>
+      </w:r>
+      <w:proofErr w:type="spellStart"/>
+      <w:r>
+        <w:rPr>
+          <w:lang w:val="nl-NL"/>
+        </w:rPr>
+        <w:t>states</w:t>
+      </w:r>
+      <w:proofErr w:type="spellEnd"/>
+      <w:r>
+        <w:rPr>
+          <w:lang w:val="nl-NL"/>
+        </w:rPr>
+        <w:t xml:space="preserve">. </w:t>
+      </w:r>
+      <w:r>
+        <w:rPr>
+          <w:lang w:val="nl-NL"/>
+        </w:rPr>
+        <w:t xml:space="preserve">Dan zegt ie alles te hebben </w:t>
+      </w:r>
+      <w:proofErr w:type="spellStart"/>
+      <w:r>
+        <w:rPr>
+          <w:lang w:val="nl-NL"/>
+        </w:rPr>
+        <w:t>gechecked</w:t>
+      </w:r>
+      <w:proofErr w:type="spellEnd"/>
+      <w:r>
+        <w:rPr>
+          <w:lang w:val="nl-NL"/>
+        </w:rPr>
+        <w:t xml:space="preserve"> en kapt ie ermee. </w:t>
       </w:r>
     </w:p>
     <w:p>
@@ -44,8 +80,44 @@
         <w:rPr>
           <w:lang w:val="nl-NL"/>
         </w:rPr>
-        <w:t>Level 4 opgelost met depthfirst met heuristiek dat naar rechts: depth + 30, anders: depth</w:t>
-      </w:r>
+        <w:t xml:space="preserve">Level 4 opgelost met </w:t>
+      </w:r>
+      <w:proofErr w:type="spellStart"/>
+      <w:r>
+        <w:rPr>
+          <w:lang w:val="nl-NL"/>
+        </w:rPr>
+        <w:t>depthfirst</w:t>
+      </w:r>
+      <w:proofErr w:type="spellEnd"/>
+      <w:r>
+        <w:rPr>
+          <w:lang w:val="nl-NL"/>
+        </w:rPr>
+        <w:t xml:space="preserve"> met heuristiek dat naar rechts: </w:t>
+      </w:r>
+      <w:proofErr w:type="spellStart"/>
+      <w:r>
+        <w:rPr>
+          <w:lang w:val="nl-NL"/>
+        </w:rPr>
+        <w:t>depth</w:t>
+      </w:r>
+      <w:proofErr w:type="spellEnd"/>
+      <w:r>
+        <w:rPr>
+          <w:lang w:val="nl-NL"/>
+        </w:rPr>
+        <w:t xml:space="preserve"> + 30, anders: </w:t>
+      </w:r>
+      <w:proofErr w:type="spellStart"/>
+      <w:r>
+        <w:rPr>
+          <w:lang w:val="nl-NL"/>
+        </w:rPr>
+        <w:t>depth</w:t>
+      </w:r>
+      <w:proofErr w:type="spellEnd"/>
       <w:r>
         <w:rPr>
           <w:lang w:val="nl-NL"/>
@@ -64,7 +136,63 @@
         <w:rPr>
           <w:lang w:val="nl-NL"/>
         </w:rPr>
-        <w:t xml:space="preserve"> oplossing. Hij deed er 130.000 added states over, 600k gen states en length: 1001</w:t>
+        <w:t xml:space="preserve"> oplossing. Hij deed er 130.000 </w:t>
+      </w:r>
+      <w:proofErr w:type="spellStart"/>
+      <w:r>
+        <w:rPr>
+          <w:lang w:val="nl-NL"/>
+        </w:rPr>
+        <w:t>added</w:t>
+      </w:r>
+      <w:proofErr w:type="spellEnd"/>
+      <w:r>
+        <w:rPr>
+          <w:lang w:val="nl-NL"/>
+        </w:rPr>
+        <w:t xml:space="preserve"> </w:t>
+      </w:r>
+      <w:proofErr w:type="spellStart"/>
+      <w:r>
+        <w:rPr>
+          <w:lang w:val="nl-NL"/>
+        </w:rPr>
+        <w:t>states</w:t>
+      </w:r>
+      <w:proofErr w:type="spellEnd"/>
+      <w:r>
+        <w:rPr>
+          <w:lang w:val="nl-NL"/>
+        </w:rPr>
+        <w:t xml:space="preserve"> over, 600k gen </w:t>
+      </w:r>
+      <w:proofErr w:type="spellStart"/>
+      <w:r>
+        <w:rPr>
+          <w:lang w:val="nl-NL"/>
+        </w:rPr>
+        <w:t>states</w:t>
+      </w:r>
+      <w:proofErr w:type="spellEnd"/>
+      <w:r>
+        <w:rPr>
+          <w:lang w:val="nl-NL"/>
+        </w:rPr>
+        <w:t xml:space="preserve"> en </w:t>
+      </w:r>
+      <w:proofErr w:type="spellStart"/>
+      <w:r>
+        <w:rPr>
+          <w:lang w:val="nl-NL"/>
+        </w:rPr>
+        <w:t>length</w:t>
+      </w:r>
+      <w:proofErr w:type="spellEnd"/>
+      <w:r>
+        <w:rPr>
+          <w:lang w:val="nl-NL"/>
+        </w:rPr>
+        <w:t>: 1001</w:t>
       </w:r>
       <w:r>
         <w:rPr>
@@ -106,7 +234,63 @@
         <w:rPr>
           <w:lang w:val="nl-NL"/>
         </w:rPr>
-        <w:t>u in 80000 added states en 300k generated. Length was weer 1001</w:t>
+        <w:t xml:space="preserve">u in 80000 </w:t>
+      </w:r>
+      <w:proofErr w:type="spellStart"/>
+      <w:r>
+        <w:rPr>
+          <w:lang w:val="nl-NL"/>
+        </w:rPr>
+        <w:t>added</w:t>
+      </w:r>
+      <w:proofErr w:type="spellEnd"/>
+      <w:r>
+        <w:rPr>
+          <w:lang w:val="nl-NL"/>
+        </w:rPr>
+        <w:t xml:space="preserve"> </w:t>
+      </w:r>
+      <w:proofErr w:type="spellStart"/>
+      <w:r>
+        <w:rPr>
+          <w:lang w:val="nl-NL"/>
+        </w:rPr>
+        <w:t>states</w:t>
+      </w:r>
+      <w:proofErr w:type="spellEnd"/>
+      <w:r>
+        <w:rPr>
+          <w:lang w:val="nl-NL"/>
+        </w:rPr>
+        <w:t xml:space="preserve"> en 300k </w:t>
+      </w:r>
+      <w:proofErr w:type="spellStart"/>
+      <w:r>
+        <w:rPr>
+          <w:lang w:val="nl-NL"/>
+        </w:rPr>
+        <w:t>generated</w:t>
+      </w:r>
+      <w:proofErr w:type="spellEnd"/>
+      <w:r>
+        <w:rPr>
+          <w:lang w:val="nl-NL"/>
+        </w:rPr>
+        <w:t xml:space="preserve">. </w:t>
+      </w:r>
+      <w:proofErr w:type="spellStart"/>
+      <w:r>
+        <w:rPr>
+          <w:lang w:val="nl-NL"/>
+        </w:rPr>
+        <w:t>Length</w:t>
+      </w:r>
+      <w:proofErr w:type="spellEnd"/>
+      <w:r>
+        <w:rPr>
+          <w:lang w:val="nl-NL"/>
+        </w:rPr>
+        <w:t xml:space="preserve"> was weer 1001</w:t>
       </w:r>
       <w:r>
         <w:rPr>
@@ -119,7 +303,77 @@
           <w:lang w:val="nl-NL"/>
         </w:rPr>
         <w:br/>
-        <w:t xml:space="preserve">level 4 met breadth en p.q. in 45 stappen en 130.000 add states en 1.1 mil gen. </w:t>
+        <w:t xml:space="preserve">level 4 met </w:t>
+      </w:r>
+      <w:proofErr w:type="spellStart"/>
+      <w:r>
+        <w:rPr>
+          <w:lang w:val="nl-NL"/>
+        </w:rPr>
+        <w:t>breadth</w:t>
+      </w:r>
+      <w:proofErr w:type="spellEnd"/>
+      <w:r>
+        <w:rPr>
+          <w:lang w:val="nl-NL"/>
+        </w:rPr>
+        <w:t xml:space="preserve"> en </w:t>
+      </w:r>
+      <w:proofErr w:type="spellStart"/>
+      <w:r>
+        <w:rPr>
+          <w:lang w:val="nl-NL"/>
+        </w:rPr>
+        <w:t>p.q</w:t>
+      </w:r>
+      <w:proofErr w:type="spellEnd"/>
+      <w:r>
+        <w:rPr>
+          <w:lang w:val="nl-NL"/>
+        </w:rPr>
+        <w:t xml:space="preserve">. in 45 stappen en 130.000 </w:t>
+      </w:r>
+      <w:proofErr w:type="spellStart"/>
+      <w:r>
+        <w:rPr>
+          <w:lang w:val="nl-NL"/>
+        </w:rPr>
+        <w:t>add</w:t>
+      </w:r>
+      <w:proofErr w:type="spellEnd"/>
+      <w:r>
+        <w:rPr>
+          <w:lang w:val="nl-NL"/>
+        </w:rPr>
+        <w:t xml:space="preserve"> </w:t>
+      </w:r>
+      <w:proofErr w:type="spellStart"/>
+      <w:r>
+        <w:rPr>
+          <w:lang w:val="nl-NL"/>
+        </w:rPr>
+        <w:t>states</w:t>
+      </w:r>
+      <w:proofErr w:type="spellEnd"/>
+      <w:r>
+        <w:rPr>
+          <w:lang w:val="nl-NL"/>
+        </w:rPr>
+        <w:t xml:space="preserve"> en 1.1 </w:t>
+      </w:r>
+      <w:proofErr w:type="spellStart"/>
+      <w:r>
+        <w:rPr>
+          <w:lang w:val="nl-NL"/>
+        </w:rPr>
+        <w:t>mil</w:t>
+      </w:r>
+      <w:proofErr w:type="spellEnd"/>
+      <w:r>
+        <w:rPr>
+          <w:lang w:val="nl-NL"/>
+        </w:rPr>
+        <w:t xml:space="preserve"> gen. </w:t>
       </w:r>
       <w:r>
         <w:rPr>
@@ -127,13 +381,39 @@
         </w:rPr>
         <w:br/>
       </w:r>
-      <w:bookmarkStart w:id="0" w:name="_GoBack"/>
-      <w:bookmarkEnd w:id="0"/>
-      <w:r>
-        <w:rPr>
-          <w:lang w:val="nl-NL"/>
-        </w:rPr>
-        <w:br/>
+      <w:r>
+        <w:rPr>
+          <w:lang w:val="nl-NL"/>
+        </w:rPr>
+        <w:t xml:space="preserve">level 5 met </w:t>
+      </w:r>
+      <w:proofErr w:type="spellStart"/>
+      <w:r>
+        <w:rPr>
+          <w:lang w:val="nl-NL"/>
+        </w:rPr>
+        <w:t>breadth</w:t>
+      </w:r>
+      <w:proofErr w:type="spellEnd"/>
+      <w:r>
+        <w:rPr>
+          <w:lang w:val="nl-NL"/>
+        </w:rPr>
+        <w:t xml:space="preserve"> en </w:t>
+      </w:r>
+      <w:proofErr w:type="spellStart"/>
+      <w:r>
+        <w:rPr>
+          <w:lang w:val="nl-NL"/>
+        </w:rPr>
+        <w:t>p.q</w:t>
+      </w:r>
+      <w:proofErr w:type="spellEnd"/>
+      <w:r>
+        <w:rPr>
+          <w:lang w:val="nl-NL"/>
+        </w:rPr>
+        <w:t xml:space="preserve">. memory error en </w:t>
       </w:r>
     </w:p>
     <w:p>
@@ -146,8 +426,150 @@
         <w:rPr>
           <w:lang w:val="nl-NL"/>
         </w:rPr>
-        <w:t>Ma 16 Nov. Alex</w:t>
-      </w:r>
+        <w:t xml:space="preserve">Level 5 met </w:t>
+      </w:r>
+      <w:proofErr w:type="spellStart"/>
+      <w:r>
+        <w:rPr>
+          <w:lang w:val="nl-NL"/>
+        </w:rPr>
+        <w:t>depthfirst</w:t>
+      </w:r>
+      <w:proofErr w:type="spellEnd"/>
+      <w:r>
+        <w:rPr>
+          <w:lang w:val="nl-NL"/>
+        </w:rPr>
+        <w:t xml:space="preserve"> zonder heuristiek maar wel de heuristiek file opgelost in 8540 stappen! Met 60 000 stappen. </w:t>
+      </w:r>
+      <w:r>
+        <w:rPr>
+          <w:lang w:val="nl-NL"/>
+        </w:rPr>
+        <w:br/>
+        <w:t xml:space="preserve">level 4 met </w:t>
+      </w:r>
+      <w:proofErr w:type="spellStart"/>
+      <w:r>
+        <w:rPr>
+          <w:lang w:val="nl-NL"/>
+        </w:rPr>
+        <w:t>breadth</w:t>
+      </w:r>
+      <w:proofErr w:type="spellEnd"/>
+      <w:r>
+        <w:rPr>
+          <w:lang w:val="nl-NL"/>
+        </w:rPr>
+        <w:t xml:space="preserve"> en </w:t>
+      </w:r>
+      <w:proofErr w:type="spellStart"/>
+      <w:r>
+        <w:rPr>
+          <w:lang w:val="nl-NL"/>
+        </w:rPr>
+        <w:t>p.q</w:t>
+      </w:r>
+      <w:proofErr w:type="spellEnd"/>
+      <w:r>
+        <w:rPr>
+          <w:lang w:val="nl-NL"/>
+        </w:rPr>
+        <w:t xml:space="preserve">. in 45 stappen en 116.000 </w:t>
+      </w:r>
+      <w:proofErr w:type="spellStart"/>
+      <w:r>
+        <w:rPr>
+          <w:lang w:val="nl-NL"/>
+        </w:rPr>
+        <w:t>added</w:t>
+      </w:r>
+      <w:proofErr w:type="spellEnd"/>
+      <w:r>
+        <w:rPr>
+          <w:lang w:val="nl-NL"/>
+        </w:rPr>
+        <w:t xml:space="preserve"> </w:t>
+      </w:r>
+      <w:proofErr w:type="spellStart"/>
+      <w:r>
+        <w:rPr>
+          <w:lang w:val="nl-NL"/>
+        </w:rPr>
+        <w:t>states</w:t>
+      </w:r>
+      <w:proofErr w:type="spellEnd"/>
+      <w:r>
+        <w:rPr>
+          <w:lang w:val="nl-NL"/>
+        </w:rPr>
+        <w:t xml:space="preserve"> en 1.00 </w:t>
+      </w:r>
+      <w:proofErr w:type="spellStart"/>
+      <w:r>
+        <w:rPr>
+          <w:lang w:val="nl-NL"/>
+        </w:rPr>
+        <w:t>mil</w:t>
+      </w:r>
+      <w:proofErr w:type="spellEnd"/>
+      <w:r>
+        <w:rPr>
+          <w:lang w:val="nl-NL"/>
+        </w:rPr>
+        <w:t xml:space="preserve"> gen.</w:t>
+      </w:r>
+      <w:r>
+        <w:rPr>
+          <w:lang w:val="nl-NL"/>
+        </w:rPr>
+        <w:br/>
+        <w:t>Dit was na toevoeging van de aantal auto’s in directe lijn met de uitgang heuristiek. Het aantal auto’s werd opgeteld bij de score</w:t>
+      </w:r>
+      <w:bookmarkStart w:id="0" w:name="_GoBack"/>
+      <w:bookmarkEnd w:id="0"/>
+      <w:r>
+        <w:rPr>
+          <w:lang w:val="nl-NL"/>
+        </w:rPr>
+        <w:br/>
+      </w:r>
+      <w:r>
+        <w:rPr>
+          <w:lang w:val="nl-NL"/>
+        </w:rPr>
+        <w:br/>
+        <w:t xml:space="preserve">Hier hebben we een artikel die wat zegt over </w:t>
+      </w:r>
+      <w:proofErr w:type="spellStart"/>
+      <w:r>
+        <w:rPr>
+          <w:lang w:val="nl-NL"/>
+        </w:rPr>
+        <w:t>rushhour</w:t>
+      </w:r>
+      <w:proofErr w:type="spellEnd"/>
+      <w:r>
+        <w:rPr>
+          <w:lang w:val="nl-NL"/>
+        </w:rPr>
+        <w:t xml:space="preserve"> heuristieken</w:t>
+      </w:r>
+      <w:r>
+        <w:rPr>
+          <w:lang w:val="nl-NL"/>
+        </w:rPr>
+        <w:br/>
+      </w:r>
+      <w:hyperlink r:id="rId5" w:history="1">
+        <w:r>
+          <w:rPr>
+            <w:rStyle w:val="Hyperlink"/>
+            <w:lang w:val="nl-NL"/>
+          </w:rPr>
+          <w:t>http://aaai.org/ocs/index.php/SOCS/SOCS10/paper/viewFile/2079/2522</w:t>
+        </w:r>
+      </w:hyperlink>
     </w:p>
     <w:p>
       <w:pPr>
@@ -159,26 +581,7 @@
         <w:rPr>
           <w:lang w:val="nl-NL"/>
         </w:rPr>
-        <w:t xml:space="preserve">Ik heb BreadthFirst search geimplementeerd. </w:t>
-      </w:r>
-      <w:r>
-        <w:rPr>
-          <w:lang w:val="nl-NL"/>
-        </w:rPr>
-        <w:t xml:space="preserve">Op de 2e 6 bij 6 test case. </w:t>
-      </w:r>
-      <w:r>
-        <w:rPr>
-          <w:lang w:val="nl-NL"/>
-        </w:rPr>
-        <w:t>Dit levert 1 oplossing op, met lengte 26. Volgens profiler kost dit 0.62 seconden Dit is met python zijn ingebouwde Queue.Queue class. Deze class handelt ook threading, dat ie het stukje geheugen blocked enzo</w:t>
-      </w:r>
-      <w:r>
-        <w:rPr>
-          <w:lang w:val="nl-NL"/>
-        </w:rPr>
         <w:br/>
-        <w:t>Wanneer deze queue vervangen word door een simpele list geeft dit een totaal van: 0.58 seconden</w:t>
       </w:r>
     </w:p>
     <w:p>
@@ -191,7 +594,7 @@
         <w:rPr>
           <w:lang w:val="nl-NL"/>
         </w:rPr>
-        <w:t>Zo 15 Nov.  Alex</w:t>
+        <w:t>Ma 16 Nov. Alex</w:t>
       </w:r>
     </w:p>
     <w:p>
@@ -204,14 +607,235 @@
         <w:rPr>
           <w:lang w:val="nl-NL"/>
         </w:rPr>
-        <w:t xml:space="preserve">Ik heb bounded DFS geimplementeerd hij stelt nu elke keer als ie een oplossing vind zijn maximale diepte bij zodat ie alleen maar betere oplossingen vind. </w:t>
-      </w:r>
+        <w:t xml:space="preserve">Ik heb </w:t>
+      </w:r>
+      <w:proofErr w:type="spellStart"/>
+      <w:r>
+        <w:rPr>
+          <w:lang w:val="nl-NL"/>
+        </w:rPr>
+        <w:t>BreadthFirst</w:t>
+      </w:r>
+      <w:proofErr w:type="spellEnd"/>
+      <w:r>
+        <w:rPr>
+          <w:lang w:val="nl-NL"/>
+        </w:rPr>
+        <w:t xml:space="preserve"> search </w:t>
+      </w:r>
+      <w:proofErr w:type="spellStart"/>
+      <w:r>
+        <w:rPr>
+          <w:lang w:val="nl-NL"/>
+        </w:rPr>
+        <w:t>geimplementeerd</w:t>
+      </w:r>
+      <w:proofErr w:type="spellEnd"/>
+      <w:r>
+        <w:rPr>
+          <w:lang w:val="nl-NL"/>
+        </w:rPr>
+        <w:t xml:space="preserve">. </w:t>
+      </w:r>
+      <w:r>
+        <w:rPr>
+          <w:lang w:val="nl-NL"/>
+        </w:rPr>
+        <w:t xml:space="preserve">Op de 2e 6 bij 6 test case. </w:t>
+      </w:r>
+      <w:r>
+        <w:rPr>
+          <w:lang w:val="nl-NL"/>
+        </w:rPr>
+        <w:t xml:space="preserve">Dit levert 1 oplossing op, met lengte 26. Volgens </w:t>
+      </w:r>
+      <w:proofErr w:type="spellStart"/>
+      <w:r>
+        <w:rPr>
+          <w:lang w:val="nl-NL"/>
+        </w:rPr>
+        <w:t>profiler</w:t>
+      </w:r>
+      <w:proofErr w:type="spellEnd"/>
+      <w:r>
+        <w:rPr>
+          <w:lang w:val="nl-NL"/>
+        </w:rPr>
+        <w:t xml:space="preserve"> kost dit 0.62 seconden Dit is met python zijn ingebouwde </w:t>
+      </w:r>
+      <w:proofErr w:type="spellStart"/>
+      <w:r>
+        <w:rPr>
+          <w:lang w:val="nl-NL"/>
+        </w:rPr>
+        <w:t>Queue.Queue</w:t>
+      </w:r>
+      <w:proofErr w:type="spellEnd"/>
+      <w:r>
+        <w:rPr>
+          <w:lang w:val="nl-NL"/>
+        </w:rPr>
+        <w:t xml:space="preserve"> class. Deze class handelt ook </w:t>
+      </w:r>
+      <w:proofErr w:type="spellStart"/>
+      <w:r>
+        <w:rPr>
+          <w:lang w:val="nl-NL"/>
+        </w:rPr>
+        <w:t>threading</w:t>
+      </w:r>
+      <w:proofErr w:type="spellEnd"/>
+      <w:r>
+        <w:rPr>
+          <w:lang w:val="nl-NL"/>
+        </w:rPr>
+        <w:t xml:space="preserve">, dat ie het stukje geheugen </w:t>
+      </w:r>
+      <w:proofErr w:type="spellStart"/>
+      <w:r>
+        <w:rPr>
+          <w:lang w:val="nl-NL"/>
+        </w:rPr>
+        <w:t>blocked</w:t>
+      </w:r>
+      <w:proofErr w:type="spellEnd"/>
+      <w:r>
+        <w:rPr>
+          <w:lang w:val="nl-NL"/>
+        </w:rPr>
+        <w:t xml:space="preserve"> </w:t>
+      </w:r>
+      <w:proofErr w:type="spellStart"/>
+      <w:r>
+        <w:rPr>
+          <w:lang w:val="nl-NL"/>
+        </w:rPr>
+        <w:t>enzo</w:t>
+      </w:r>
+      <w:proofErr w:type="spellEnd"/>
       <w:r>
         <w:rPr>
           <w:lang w:val="nl-NL"/>
         </w:rPr>
         <w:br/>
-        <w:t xml:space="preserve">Ik heb de childcount methode geimplementeerd om bij te houden op welke level men zit in de possibility tree. Dit houd ook bij welke opeen volgende stappen zijn genomen om te komen waar men op dat moment is. Dit gebeurd met hulp van de PathTracker class. </w:t>
+        <w:t>Wanneer deze queue vervangen word door een simpele list geeft dit een totaal van: 0.58 seconden</w:t>
+      </w:r>
+    </w:p>
+    <w:p>
+      <w:pPr>
+        <w:rPr>
+          <w:lang w:val="nl-NL"/>
+        </w:rPr>
+      </w:pPr>
+      <w:r>
+        <w:rPr>
+          <w:lang w:val="nl-NL"/>
+        </w:rPr>
+        <w:t>Zo 15 Nov.  Alex</w:t>
+      </w:r>
+    </w:p>
+    <w:p>
+      <w:pPr>
+        <w:rPr>
+          <w:lang w:val="nl-NL"/>
+        </w:rPr>
+      </w:pPr>
+      <w:r>
+        <w:rPr>
+          <w:lang w:val="nl-NL"/>
+        </w:rPr>
+        <w:t xml:space="preserve">Ik heb </w:t>
+      </w:r>
+      <w:proofErr w:type="spellStart"/>
+      <w:r>
+        <w:rPr>
+          <w:lang w:val="nl-NL"/>
+        </w:rPr>
+        <w:t>bounded</w:t>
+      </w:r>
+      <w:proofErr w:type="spellEnd"/>
+      <w:r>
+        <w:rPr>
+          <w:lang w:val="nl-NL"/>
+        </w:rPr>
+        <w:t xml:space="preserve"> DFS </w:t>
+      </w:r>
+      <w:proofErr w:type="spellStart"/>
+      <w:r>
+        <w:rPr>
+          <w:lang w:val="nl-NL"/>
+        </w:rPr>
+        <w:t>geimplementeerd</w:t>
+      </w:r>
+      <w:proofErr w:type="spellEnd"/>
+      <w:r>
+        <w:rPr>
+          <w:lang w:val="nl-NL"/>
+        </w:rPr>
+        <w:t xml:space="preserve"> hij stelt nu elke keer als ie een oplossing vind zijn maximale diepte bij zodat ie alleen maar betere oplossingen vind. </w:t>
+      </w:r>
+      <w:r>
+        <w:rPr>
+          <w:lang w:val="nl-NL"/>
+        </w:rPr>
+        <w:br/>
+        <w:t xml:space="preserve">Ik heb de </w:t>
+      </w:r>
+      <w:proofErr w:type="spellStart"/>
+      <w:r>
+        <w:rPr>
+          <w:lang w:val="nl-NL"/>
+        </w:rPr>
+        <w:t>childcount</w:t>
+      </w:r>
+      <w:proofErr w:type="spellEnd"/>
+      <w:r>
+        <w:rPr>
+          <w:lang w:val="nl-NL"/>
+        </w:rPr>
+        <w:t xml:space="preserve"> methode </w:t>
+      </w:r>
+      <w:proofErr w:type="spellStart"/>
+      <w:r>
+        <w:rPr>
+          <w:lang w:val="nl-NL"/>
+        </w:rPr>
+        <w:t>geimplementeerd</w:t>
+      </w:r>
+      <w:proofErr w:type="spellEnd"/>
+      <w:r>
+        <w:rPr>
+          <w:lang w:val="nl-NL"/>
+        </w:rPr>
+        <w:t xml:space="preserve"> om bij te houden op welke level men zit in de </w:t>
+      </w:r>
+      <w:proofErr w:type="spellStart"/>
+      <w:r>
+        <w:rPr>
+          <w:lang w:val="nl-NL"/>
+        </w:rPr>
+        <w:t>possibility</w:t>
+      </w:r>
+      <w:proofErr w:type="spellEnd"/>
+      <w:r>
+        <w:rPr>
+          <w:lang w:val="nl-NL"/>
+        </w:rPr>
+        <w:t xml:space="preserve"> tree. Dit houd ook bij welke opeen volgende stappen zijn genomen om te komen waar men op dat moment is. Dit gebeurd met hulp van de </w:t>
+      </w:r>
+      <w:proofErr w:type="spellStart"/>
+      <w:r>
+        <w:rPr>
+          <w:lang w:val="nl-NL"/>
+        </w:rPr>
+        <w:t>PathTracker</w:t>
+      </w:r>
+      <w:proofErr w:type="spellEnd"/>
+      <w:r>
+        <w:rPr>
+          <w:lang w:val="nl-NL"/>
+        </w:rPr>
+        <w:t xml:space="preserve"> class. </w:t>
       </w:r>
     </w:p>
     <w:sectPr>
@@ -411,6 +1035,17 @@
     <w:semiHidden/>
     <w:unhideWhenUsed/>
   </w:style>
+  <w:style w:type="character" w:styleId="Hyperlink">
+    <w:name w:val="Hyperlink"/>
+    <w:basedOn w:val="Standaardalinea-lettertype"/>
+    <w:uiPriority w:val="99"/>
+    <w:unhideWhenUsed/>
+    <w:rsid w:val="004015D2"/>
+    <w:rPr>
+      <w:color w:val="0000FF" w:themeColor="hyperlink"/>
+      <w:u w:val="single"/>
+    </w:rPr>
+  </w:style>
 </w:styles>
 </file>
 
@@ -600,6 +1235,17 @@
     <w:uiPriority w:val="99"/>
     <w:semiHidden/>
     <w:unhideWhenUsed/>
+  </w:style>
+  <w:style w:type="character" w:styleId="Hyperlink">
+    <w:name w:val="Hyperlink"/>
+    <w:basedOn w:val="Standaardalinea-lettertype"/>
+    <w:uiPriority w:val="99"/>
+    <w:unhideWhenUsed/>
+    <w:rsid w:val="004015D2"/>
+    <w:rPr>
+      <w:color w:val="0000FF" w:themeColor="hyperlink"/>
+      <w:u w:val="single"/>
+    </w:rPr>
   </w:style>
 </w:styles>
 </file>

</xml_diff>